<commit_message>
Updated archive and other data.
</commit_message>
<xml_diff>
--- a/data/archive/bansell/emancipovana/kalligram/emancipovana__bansell__kalligram.docx
+++ b/data/archive/bansell/emancipovana/kalligram/emancipovana__bansell__kalligram.docx
@@ -5,130 +5,146 @@
     <w:p>
       <w:pPr>
         <w:pStyle w:val="Title"/>
+        <w:spacing w:before="240" w:after="120"/>
+        <w:rPr>
+          <w:b w:val="false"/>
+          <w:b w:val="false"/>
+          <w:bCs w:val="false"/>
+        </w:rPr>
+      </w:pPr>
+      <w:r>
+        <w:rPr>
+          <w:b w:val="false"/>
+          <w:bCs w:val="false"/>
+        </w:rPr>
+        <w:t>Emancipovan</w:t>
+      </w:r>
+      <w:r>
+        <w:rPr>
+          <w:rFonts w:eastAsia="Noto Sans CJK SC" w:cs="Lohit Devanagari"/>
+          <w:b w:val="false"/>
+          <w:bCs w:val="false"/>
+          <w:color w:val="auto"/>
+          <w:kern w:val="0"/>
+          <w:sz w:val="56"/>
+          <w:szCs w:val="56"/>
+          <w:lang w:val="sk-SK" w:eastAsia="zh-CN" w:bidi="ar-SA"/>
+        </w:rPr>
+        <w:t>á</w:t>
+      </w:r>
+    </w:p>
+    <w:p>
+      <w:pPr>
+        <w:pStyle w:val="Subtitle"/>
+        <w:rPr/>
+      </w:pPr>
+      <w:r>
+        <w:rPr/>
+        <w:t>Novela</w:t>
+      </w:r>
+    </w:p>
+    <w:p>
+      <w:pPr>
+        <w:pStyle w:val="TextBody"/>
+        <w:rPr/>
+      </w:pPr>
+      <w:r>
+        <w:rPr/>
+      </w:r>
+    </w:p>
+    <w:p>
+      <w:pPr>
+        <w:pStyle w:val="Normal"/>
+        <w:spacing w:lineRule="auto" w:line="360"/>
+        <w:rPr/>
+      </w:pPr>
+      <w:r>
+        <w:rPr/>
+        <w:t>„</w:t>
+      </w:r>
+      <w:r>
+        <w:rPr/>
+        <w:t xml:space="preserve">Wie doch Gelehrsamkeit den Mädchen schaden kann! </w:t>
+        <w:br/>
+        <w:t>Noch sind die Musen ohne Mann!“</w:t>
+      </w:r>
+    </w:p>
+    <w:p>
+      <w:pPr>
+        <w:pStyle w:val="Normal"/>
+        <w:spacing w:lineRule="auto" w:line="360"/>
+        <w:rPr/>
+      </w:pPr>
+      <w:r>
+        <w:rPr/>
+      </w:r>
+    </w:p>
+    <w:p>
+      <w:pPr>
+        <w:pStyle w:val="Normal"/>
+        <w:spacing w:lineRule="auto" w:line="360"/>
+        <w:rPr/>
+      </w:pPr>
+      <w:r>
+        <w:rPr/>
+        <w:t xml:space="preserve">   </w:t>
+      </w:r>
+      <w:r>
+        <w:rPr/>
+        <w:t>Nás Slovákov prenasleduje nejaká zlohviezda i v politickom i v literárnom i v spoločenskom živote.  Slovák a prehra – sa síce nerýmuje; ale toto dvoje „tak pekne dovedna príde“ (aby som použil pospolité označenie klapancie), že to až radosť, až milá vec!! Ak ide o získanie úradu, tu vyhrá hocikto iný, len Slovák prehrať musí. Keď sčitujú sa hlasy pri voľbe snemových vyslancov, tu zase má kto postarať sa o to, aby naša zlohviezda ukázala nám osudné svoje čierne písmená: „prehra!“ Mladistvá naša spisba prezentuje nám nové dielo; ale blízky i ďaleký zaraz obskakovať počína – a prehra opäť pri</w:t>
+        <w:softHyphen/>
+        <w:t>druží sa k Slovákovi, odpútajúc spisovateľa od ďalšieho účinkovania i pripraviac obecenstvo aj o to málo, čo máme.</w:t>
+      </w:r>
+    </w:p>
+    <w:p>
+      <w:pPr>
+        <w:pStyle w:val="Normal"/>
+        <w:spacing w:lineRule="auto" w:line="360"/>
+        <w:rPr/>
+      </w:pPr>
+      <w:r>
+        <w:rPr/>
+        <w:t xml:space="preserve">   </w:t>
+      </w:r>
+      <w:r>
+        <w:rPr/>
+        <w:t>Podobne i v spoločenskom živote bije nás tá zlohviezda. Nejdem spomínať všetky poťahy rad radom. Prehry naše i v ohľade tomto sú citlivé.</w:t>
+      </w:r>
+    </w:p>
+    <w:p>
+      <w:pPr>
+        <w:pStyle w:val="Normal"/>
+        <w:spacing w:lineRule="auto" w:line="360"/>
+        <w:rPr/>
+      </w:pPr>
+      <w:r>
+        <w:rPr/>
+        <w:t xml:space="preserve">   </w:t>
+      </w:r>
+      <w:r>
+        <w:rPr/>
+        <w:t>Ale chvála milostivému Bohu a sláva zaujatosti i horlivosti verných duší! Aj tu ukazujú sa nám už predznaky blahejšieho obratu. Zlohviezda naša pomaličky bledne – a hasne. Preto hromové sláva i mnohosľubnej „Živene“ našej! Ona blaží nás tou sladkou ná</w:t>
+        <w:softHyphen/>
+        <w:t>dejou, že slovenské ženy, získajúc vzdelanie národné, otužiac nežné city svojich sŕdc v neuhasiteľný plameň rodoľubia, stanú sa skutočnými slovenskými matkami – v hocijakých pomeroch a ťažkostiach života.</w:t>
+      </w:r>
+    </w:p>
+    <w:p>
+      <w:pPr>
+        <w:pStyle w:val="Normal"/>
+        <w:spacing w:lineRule="auto" w:line="360"/>
+        <w:rPr/>
+      </w:pPr>
+      <w:r>
+        <w:rPr/>
+      </w:r>
+    </w:p>
+    <w:p>
+      <w:pPr>
+        <w:pStyle w:val="Heading1"/>
         <w:numPr>
           <w:ilvl w:val="0"/>
           <w:numId w:val="3"/>
         </w:numPr>
-        <w:spacing w:before="240" w:after="120"/>
-        <w:rPr/>
-      </w:pPr>
-      <w:r>
-        <w:rPr/>
-        <w:t>Emancipovaná</w:t>
-      </w:r>
-    </w:p>
-    <w:p>
-      <w:pPr>
-        <w:pStyle w:val="Subtitle"/>
-        <w:rPr/>
-      </w:pPr>
-      <w:r>
-        <w:rPr/>
-        <w:t>Novela</w:t>
-      </w:r>
-    </w:p>
-    <w:p>
-      <w:pPr>
-        <w:pStyle w:val="Normal"/>
-        <w:rPr/>
-      </w:pPr>
-      <w:r>
-        <w:rPr/>
-      </w:r>
-    </w:p>
-    <w:p>
-      <w:pPr>
-        <w:pStyle w:val="Normal"/>
-        <w:spacing w:lineRule="auto" w:line="360"/>
-        <w:rPr/>
-      </w:pPr>
-      <w:r>
-        <w:rPr/>
-        <w:t>„</w:t>
-      </w:r>
-      <w:r>
-        <w:rPr/>
-        <w:t xml:space="preserve">Wie doch Gelehrsamkeit den Mädchen schaden kann! </w:t>
-        <w:br/>
-        <w:t>Noch sind die Musen ohne Mann!“</w:t>
-      </w:r>
-    </w:p>
-    <w:p>
-      <w:pPr>
-        <w:pStyle w:val="Normal"/>
-        <w:spacing w:lineRule="auto" w:line="360"/>
-        <w:rPr/>
-      </w:pPr>
-      <w:r>
-        <w:rPr/>
-      </w:r>
-    </w:p>
-    <w:p>
-      <w:pPr>
-        <w:pStyle w:val="Normal"/>
-        <w:spacing w:lineRule="auto" w:line="360"/>
-        <w:rPr/>
-      </w:pPr>
-      <w:r>
-        <w:rPr/>
-        <w:t xml:space="preserve">   </w:t>
-      </w:r>
-      <w:r>
-        <w:rPr/>
-        <w:t>Nás Slovákov prenasleduje nejaká zlohviezda i v politickom i v literárnom i v spoločenskom živote.  Slovák a prehra – sa síce nerýmuje; ale toto dvoje „tak pekne dovedna príde“ (aby som použil pospolité označenie klapancie), že to až radosť, až milá vec!! Ak ide o získanie úradu, tu vyhrá hocikto iný, len Slovák prehrať musí. Keď sčitujú sa hlasy pri voľbe snemových vyslancov, tu zase má kto postarať sa o to, aby naša zlohviezda ukázala nám osudné svoje čierne písmená: „prehra!“ Mladistvá naša spisba prezentuje nám nové dielo; ale blízky i ďaleký zaraz obskakovať počína – a prehra opäť pri</w:t>
-        <w:softHyphen/>
-        <w:t>druží sa k Slovákovi, odpútajúc spisovateľa od ďalšieho účinkovania i pripraviac obecenstvo aj o to málo, čo máme.</w:t>
-      </w:r>
-    </w:p>
-    <w:p>
-      <w:pPr>
-        <w:pStyle w:val="Normal"/>
-        <w:spacing w:lineRule="auto" w:line="360"/>
-        <w:rPr/>
-      </w:pPr>
-      <w:r>
-        <w:rPr/>
-        <w:t xml:space="preserve">   </w:t>
-      </w:r>
-      <w:r>
-        <w:rPr/>
-        <w:t>Podobne i v spoločenskom živote bije nás tá zlohviezda. Nejdem spomínať všetky poťahy rad radom. Prehry naše i v ohľade tomto sú citlivé.</w:t>
-      </w:r>
-    </w:p>
-    <w:p>
-      <w:pPr>
-        <w:pStyle w:val="Normal"/>
-        <w:spacing w:lineRule="auto" w:line="360"/>
-        <w:rPr/>
-      </w:pPr>
-      <w:r>
-        <w:rPr/>
-        <w:t xml:space="preserve">   </w:t>
-      </w:r>
-      <w:r>
-        <w:rPr/>
-        <w:t>Ale chvála milostivému Bohu a sláva zaujatosti i horlivosti verných duší! Aj tu ukazujú sa nám už predznaky blahejšieho obratu. Zlohviezda naša pomaličky bledne – a hasne. Preto hromové sláva i mnohosľubnej „Živene“ našej! Ona blaží nás tou sladkou ná</w:t>
-        <w:softHyphen/>
-        <w:t>dejou, že slovenské ženy, získajúc vzdelanie národné, otužiac nežné city svojich sŕdc v neuhasiteľný plameň rodoľubia, stanú sa skutočnými slovenskými matkami – v hocijakých pomeroch a ťažkostiach života.</w:t>
-      </w:r>
-    </w:p>
-    <w:p>
-      <w:pPr>
-        <w:pStyle w:val="Normal"/>
-        <w:spacing w:lineRule="auto" w:line="360"/>
-        <w:rPr/>
-      </w:pPr>
-      <w:r>
-        <w:rPr/>
-      </w:r>
-    </w:p>
-    <w:p>
-      <w:pPr>
-        <w:pStyle w:val="Heading2"/>
-        <w:numPr>
-          <w:ilvl w:val="1"/>
-          <w:numId w:val="2"/>
-        </w:numPr>
         <w:rPr/>
       </w:pPr>
       <w:bookmarkStart w:id="0" w:name="bookmark1"/>
@@ -645,10 +661,10 @@
     </w:p>
     <w:p>
       <w:pPr>
-        <w:pStyle w:val="Heading2"/>
+        <w:pStyle w:val="Heading1"/>
         <w:numPr>
-          <w:ilvl w:val="1"/>
-          <w:numId w:val="2"/>
+          <w:ilvl w:val="0"/>
+          <w:numId w:val="3"/>
         </w:numPr>
         <w:rPr/>
       </w:pPr>
@@ -1045,10 +1061,10 @@
     </w:p>
     <w:p>
       <w:pPr>
-        <w:pStyle w:val="Heading2"/>
+        <w:pStyle w:val="Heading1"/>
         <w:numPr>
-          <w:ilvl w:val="1"/>
-          <w:numId w:val="2"/>
+          <w:ilvl w:val="0"/>
+          <w:numId w:val="3"/>
         </w:numPr>
         <w:rPr/>
       </w:pPr>
@@ -1407,10 +1423,10 @@
     </w:p>
     <w:p>
       <w:pPr>
-        <w:pStyle w:val="Heading2"/>
+        <w:pStyle w:val="Heading1"/>
         <w:numPr>
-          <w:ilvl w:val="1"/>
-          <w:numId w:val="2"/>
+          <w:ilvl w:val="0"/>
+          <w:numId w:val="3"/>
         </w:numPr>
         <w:rPr/>
       </w:pPr>
@@ -1788,10 +1804,10 @@
     </w:p>
     <w:p>
       <w:pPr>
-        <w:pStyle w:val="Heading2"/>
+        <w:pStyle w:val="Heading1"/>
         <w:numPr>
-          <w:ilvl w:val="1"/>
-          <w:numId w:val="2"/>
+          <w:ilvl w:val="0"/>
+          <w:numId w:val="3"/>
         </w:numPr>
         <w:rPr/>
       </w:pPr>

</xml_diff>